<commit_message>
docs: se agrega análisis para la frecuencia máxima de funcionamiento, análisis de path para la falla
</commit_message>
<xml_diff>
--- a/informe.docx
+++ b/informe.docx
@@ -4856,7 +4856,6 @@
               <w:keepNext w:val="false"/>
               <w:keepLines w:val="false"/>
               <w:widowControl w:val="false"/>
-              <w:pBdr/>
               <w:shd w:val="clear" w:fill="auto"/>
               <w:spacing w:lineRule="auto" w:line="240" w:before="0" w:after="0"/>
               <w:ind w:left="0" w:right="0" w:hanging="0"/>
@@ -4888,7 +4887,6 @@
               <w:keepNext w:val="false"/>
               <w:keepLines w:val="false"/>
               <w:widowControl w:val="false"/>
-              <w:pBdr/>
               <w:shd w:val="clear" w:fill="auto"/>
               <w:spacing w:lineRule="auto" w:line="240" w:before="0" w:after="0"/>
               <w:ind w:left="0" w:right="0" w:hanging="0"/>
@@ -4920,7 +4918,6 @@
               <w:keepNext w:val="false"/>
               <w:keepLines w:val="false"/>
               <w:widowControl w:val="false"/>
-              <w:pBdr/>
               <w:shd w:val="clear" w:fill="auto"/>
               <w:spacing w:lineRule="auto" w:line="240" w:before="0" w:after="0"/>
               <w:ind w:left="0" w:right="0" w:hanging="0"/>
@@ -4955,7 +4952,6 @@
               <w:keepNext w:val="false"/>
               <w:keepLines w:val="false"/>
               <w:widowControl w:val="false"/>
-              <w:pBdr/>
               <w:shd w:val="clear" w:fill="auto"/>
               <w:spacing w:lineRule="auto" w:line="240" w:before="0" w:after="0"/>
               <w:ind w:left="0" w:right="0" w:hanging="0"/>
@@ -4987,7 +4983,6 @@
               <w:keepNext w:val="false"/>
               <w:keepLines w:val="false"/>
               <w:widowControl w:val="false"/>
-              <w:pBdr/>
               <w:shd w:val="clear" w:fill="auto"/>
               <w:spacing w:lineRule="auto" w:line="240" w:before="0" w:after="0"/>
               <w:ind w:left="0" w:right="0" w:hanging="0"/>
@@ -5019,7 +5014,6 @@
               <w:keepNext w:val="false"/>
               <w:keepLines w:val="false"/>
               <w:widowControl w:val="false"/>
-              <w:pBdr/>
               <w:shd w:val="clear" w:fill="auto"/>
               <w:spacing w:lineRule="auto" w:line="240" w:before="0" w:after="0"/>
               <w:ind w:left="0" w:right="0" w:hanging="0"/>
@@ -5056,7 +5050,6 @@
               <w:keepNext w:val="false"/>
               <w:keepLines w:val="false"/>
               <w:widowControl w:val="false"/>
-              <w:pBdr/>
               <w:shd w:val="clear" w:fill="auto"/>
               <w:spacing w:lineRule="auto" w:line="240" w:before="0" w:after="0"/>
               <w:ind w:left="0" w:right="0" w:hanging="0"/>
@@ -5088,7 +5081,6 @@
               <w:keepNext w:val="false"/>
               <w:keepLines w:val="false"/>
               <w:widowControl w:val="false"/>
-              <w:pBdr/>
               <w:shd w:val="clear" w:fill="auto"/>
               <w:spacing w:lineRule="auto" w:line="240" w:before="0" w:after="0"/>
               <w:ind w:left="0" w:right="0" w:hanging="0"/>
@@ -5120,7 +5112,6 @@
               <w:keepNext w:val="false"/>
               <w:keepLines w:val="false"/>
               <w:widowControl w:val="false"/>
-              <w:pBdr/>
               <w:shd w:val="clear" w:fill="auto"/>
               <w:spacing w:lineRule="auto" w:line="240" w:before="0" w:after="0"/>
               <w:ind w:left="0" w:right="0" w:hanging="0"/>
@@ -5722,137 +5713,170 @@
         </w:rPr>
       </w:pPr>
       <w:r>
-        <w:rPr/>
-      </w:r>
-    </w:p>
-    <w:p>
-      <w:pPr>
-        <w:pStyle w:val="Normal"/>
-        <w:rPr>
-          <w:b/>
-          <w:b/>
-          <w:u w:val="single"/>
-        </w:rPr>
-      </w:pPr>
-      <w:r>
-        <w:rPr/>
-      </w:r>
-    </w:p>
-    <w:p>
-      <w:pPr>
-        <w:pStyle w:val="Normal"/>
-        <w:rPr>
-          <w:b/>
-          <w:b/>
-          <w:u w:val="single"/>
-        </w:rPr>
-      </w:pPr>
-      <w:r>
-        <w:rPr/>
-      </w:r>
-    </w:p>
-    <w:p>
-      <w:pPr>
-        <w:pStyle w:val="Normal"/>
-        <w:rPr>
-          <w:b/>
-          <w:b/>
-          <w:u w:val="single"/>
-        </w:rPr>
-      </w:pPr>
-      <w:r>
-        <w:rPr/>
-      </w:r>
-    </w:p>
-    <w:p>
-      <w:pPr>
-        <w:pStyle w:val="Normal"/>
-        <w:rPr>
-          <w:b/>
-          <w:b/>
-          <w:u w:val="single"/>
-        </w:rPr>
-      </w:pPr>
-      <w:r>
-        <w:rPr/>
-      </w:r>
-    </w:p>
-    <w:p>
-      <w:pPr>
-        <w:pStyle w:val="Normal"/>
-        <w:rPr>
-          <w:b/>
-          <w:b/>
-          <w:u w:val="single"/>
-        </w:rPr>
-      </w:pPr>
-      <w:r>
-        <w:rPr/>
-      </w:r>
-    </w:p>
-    <w:p>
-      <w:pPr>
-        <w:pStyle w:val="Normal"/>
-        <w:rPr>
-          <w:b/>
-          <w:b/>
-          <w:u w:val="single"/>
-        </w:rPr>
-      </w:pPr>
-      <w:r>
-        <w:rPr/>
-      </w:r>
-    </w:p>
-    <w:p>
-      <w:pPr>
-        <w:pStyle w:val="Normal"/>
-        <w:rPr>
-          <w:b/>
-          <w:b/>
-          <w:u w:val="single"/>
-        </w:rPr>
-      </w:pPr>
-      <w:r>
-        <w:rPr/>
-      </w:r>
-    </w:p>
-    <w:p>
-      <w:pPr>
-        <w:pStyle w:val="Normal"/>
-        <w:rPr>
-          <w:b/>
-          <w:b/>
-          <w:u w:val="single"/>
-        </w:rPr>
-      </w:pPr>
-      <w:r>
-        <w:rPr/>
-      </w:r>
-    </w:p>
-    <w:p>
-      <w:pPr>
-        <w:pStyle w:val="Normal"/>
-        <w:rPr>
-          <w:b/>
-          <w:b/>
-          <w:u w:val="single"/>
-        </w:rPr>
-      </w:pPr>
-      <w:r>
-        <w:rPr/>
-      </w:r>
-    </w:p>
-    <w:p>
-      <w:pPr>
-        <w:pStyle w:val="Normal"/>
-        <w:rPr>
-          <w:b/>
-          <w:b/>
-          <w:u w:val="single"/>
-        </w:rPr>
-      </w:pPr>
-      <w:r>
-        <w:rPr/>
+        <w:rPr>
+          <w:b/>
+          <w:u w:val="single"/>
+        </w:rPr>
+      </w:r>
+    </w:p>
+    <w:p>
+      <w:pPr>
+        <w:pStyle w:val="Normal"/>
+        <w:rPr>
+          <w:b/>
+          <w:b/>
+          <w:u w:val="single"/>
+        </w:rPr>
+      </w:pPr>
+      <w:r>
+        <w:rPr>
+          <w:b/>
+          <w:u w:val="single"/>
+        </w:rPr>
+      </w:r>
+    </w:p>
+    <w:p>
+      <w:pPr>
+        <w:pStyle w:val="Normal"/>
+        <w:rPr>
+          <w:b/>
+          <w:b/>
+          <w:u w:val="single"/>
+        </w:rPr>
+      </w:pPr>
+      <w:r>
+        <w:rPr>
+          <w:b/>
+          <w:u w:val="single"/>
+        </w:rPr>
+      </w:r>
+    </w:p>
+    <w:p>
+      <w:pPr>
+        <w:pStyle w:val="Normal"/>
+        <w:rPr>
+          <w:b/>
+          <w:b/>
+          <w:u w:val="single"/>
+        </w:rPr>
+      </w:pPr>
+      <w:r>
+        <w:rPr>
+          <w:b/>
+          <w:u w:val="single"/>
+        </w:rPr>
+      </w:r>
+    </w:p>
+    <w:p>
+      <w:pPr>
+        <w:pStyle w:val="Normal"/>
+        <w:rPr>
+          <w:b/>
+          <w:b/>
+          <w:u w:val="single"/>
+        </w:rPr>
+      </w:pPr>
+      <w:r>
+        <w:rPr>
+          <w:b/>
+          <w:u w:val="single"/>
+        </w:rPr>
+      </w:r>
+    </w:p>
+    <w:p>
+      <w:pPr>
+        <w:pStyle w:val="Normal"/>
+        <w:rPr>
+          <w:b/>
+          <w:b/>
+          <w:u w:val="single"/>
+        </w:rPr>
+      </w:pPr>
+      <w:r>
+        <w:rPr>
+          <w:b/>
+          <w:u w:val="single"/>
+        </w:rPr>
+      </w:r>
+    </w:p>
+    <w:p>
+      <w:pPr>
+        <w:pStyle w:val="Normal"/>
+        <w:rPr>
+          <w:b/>
+          <w:b/>
+          <w:u w:val="single"/>
+        </w:rPr>
+      </w:pPr>
+      <w:r>
+        <w:rPr>
+          <w:b/>
+          <w:u w:val="single"/>
+        </w:rPr>
+      </w:r>
+    </w:p>
+    <w:p>
+      <w:pPr>
+        <w:pStyle w:val="Normal"/>
+        <w:rPr>
+          <w:b/>
+          <w:b/>
+          <w:u w:val="single"/>
+        </w:rPr>
+      </w:pPr>
+      <w:r>
+        <w:rPr>
+          <w:b/>
+          <w:u w:val="single"/>
+        </w:rPr>
+      </w:r>
+    </w:p>
+    <w:p>
+      <w:pPr>
+        <w:pStyle w:val="Normal"/>
+        <w:rPr>
+          <w:b/>
+          <w:b/>
+          <w:u w:val="single"/>
+        </w:rPr>
+      </w:pPr>
+      <w:r>
+        <w:rPr>
+          <w:b/>
+          <w:u w:val="single"/>
+        </w:rPr>
+      </w:r>
+    </w:p>
+    <w:p>
+      <w:pPr>
+        <w:pStyle w:val="Normal"/>
+        <w:rPr>
+          <w:b/>
+          <w:b/>
+          <w:u w:val="single"/>
+        </w:rPr>
+      </w:pPr>
+      <w:r>
+        <w:rPr>
+          <w:b/>
+          <w:u w:val="single"/>
+        </w:rPr>
+      </w:r>
+    </w:p>
+    <w:p>
+      <w:pPr>
+        <w:pStyle w:val="Normal"/>
+        <w:rPr>
+          <w:b/>
+          <w:b/>
+          <w:u w:val="single"/>
+        </w:rPr>
+      </w:pPr>
+      <w:r>
+        <w:rPr>
+          <w:b/>
+          <w:u w:val="single"/>
+        </w:rPr>
       </w:r>
     </w:p>
     <w:p>
@@ -6072,18 +6096,30 @@
         <w:pStyle w:val="Normal"/>
         <w:rPr/>
       </w:pPr>
+      <w:r>
+        <w:rPr/>
+      </w:r>
+    </w:p>
+    <w:p>
+      <w:pPr>
+        <w:pStyle w:val="Normal"/>
+        <w:rPr/>
+      </w:pPr>
+      <w:r>
+        <w:rPr>
+          <w:b/>
+          <w:bCs/>
+        </w:rPr>
+        <w:t>Frecuencia máxima de funcionamiento:</w:t>
+      </w:r>
+      <w:r>
+        <w:rPr/>
+        <w:t xml:space="preserve"> </w:t>
+      </w:r>
       <w:bookmarkStart w:id="7" w:name="__DdeLink__356_2125584872"/>
       <w:r>
         <w:rPr/>
-        <w:t>8</w:t>
-      </w:r>
-      <w:r>
-        <w:rPr/>
-        <w:t>4</w:t>
-      </w:r>
-      <w:r>
-        <w:rPr/>
-        <w:t xml:space="preserve"> Mhz</w:t>
+        <w:t>84 Mhz</w:t>
       </w:r>
       <w:bookmarkEnd w:id="7"/>
     </w:p>
@@ -6104,10 +6140,10 @@
       <w:r>
         <w:rPr/>
         <w:drawing>
-          <wp:anchor behindDoc="0" distT="0" distB="0" distL="0" distR="0" simplePos="0" locked="0" layoutInCell="1" allowOverlap="1" relativeHeight="26">
+          <wp:anchor behindDoc="0" distT="0" distB="0" distL="0" distR="0" simplePos="0" locked="0" layoutInCell="1" allowOverlap="1" relativeHeight="2">
             <wp:simplePos x="0" y="0"/>
             <wp:positionH relativeFrom="column">
-              <wp:posOffset>-55880</wp:posOffset>
+              <wp:posOffset>-29210</wp:posOffset>
             </wp:positionH>
             <wp:positionV relativeFrom="paragraph">
               <wp:posOffset>45085</wp:posOffset>
@@ -6315,25 +6351,23 @@
         <w:rPr/>
       </w:pPr>
       <w:r>
-        <w:rPr/>
-      </w:r>
-    </w:p>
-    <w:p>
-      <w:pPr>
-        <w:pStyle w:val="Normal"/>
-        <w:rPr/>
-      </w:pPr>
-      <w:r>
-        <w:rPr/>
-        <w:t>8</w:t>
-      </w:r>
-      <w:r>
-        <w:rPr/>
-        <w:t>5</w:t>
-      </w:r>
-      <w:r>
-        <w:rPr/>
-        <w:t xml:space="preserve"> Mhz</w:t>
+        <w:rPr>
+          <w:b/>
+          <w:bCs/>
+        </w:rPr>
+        <w:t>Se observa fallos a partir de la frecuencia</w:t>
+      </w:r>
+      <w:r>
+        <w:rPr/>
+        <w:t xml:space="preserve">: </w:t>
+      </w:r>
+      <w:r>
+        <w:rPr>
+          <w:b/>
+          <w:bCs/>
+          <w:color w:val="000000"/>
+        </w:rPr>
+        <w:t>85 Mhz</w:t>
       </w:r>
     </w:p>
     <w:p>
@@ -6353,7 +6387,7 @@
       <w:r>
         <w:rPr/>
         <w:drawing>
-          <wp:anchor behindDoc="0" distT="0" distB="0" distL="0" distR="0" simplePos="0" locked="0" layoutInCell="1" allowOverlap="1" relativeHeight="27">
+          <wp:anchor behindDoc="0" distT="0" distB="0" distL="0" distR="0" simplePos="0" locked="0" layoutInCell="1" allowOverlap="1" relativeHeight="3">
             <wp:simplePos x="0" y="0"/>
             <wp:positionH relativeFrom="column">
               <wp:posOffset>-3175</wp:posOffset>
@@ -6502,30 +6536,37 @@
       </w:pPr>
       <w:r>
         <w:rPr/>
-        <w:t>100 Mhz</w:t>
-      </w:r>
-    </w:p>
-    <w:p>
-      <w:pPr>
-        <w:pStyle w:val="Normal"/>
-        <w:rPr/>
-      </w:pPr>
-      <w:r>
-        <w:rPr/>
-      </w:r>
-    </w:p>
-    <w:p>
-      <w:pPr>
-        <w:pStyle w:val="Normal"/>
-        <w:rPr/>
-      </w:pPr>
-      <w:r>
-        <w:rPr/>
+        <w:t>La información que nos proporciona el análisis de falla para el path, se puede observar que la primera falla se origina entre la etapa de ejecución de las instrucciones y memoria, en el módulo de persistencia de datos (latch) y el módulo multiplexor utilizado para la comprobación de cero a la salida de la alu.</w:t>
+      </w:r>
+    </w:p>
+    <w:p>
+      <w:pPr>
+        <w:pStyle w:val="Normal"/>
+        <w:rPr/>
+      </w:pPr>
+      <w:r>
+        <w:rPr/>
+      </w:r>
+    </w:p>
+    <w:p>
+      <w:pPr>
+        <w:pStyle w:val="Normal"/>
+        <w:rPr/>
+      </w:pPr>
+      <w:r>
         <w:drawing>
-          <wp:inline distT="0" distB="0" distL="0" distR="0">
-            <wp:extent cx="2600325" cy="1295400"/>
+          <wp:anchor behindDoc="0" distT="0" distB="0" distL="0" distR="0" simplePos="0" locked="0" layoutInCell="1" allowOverlap="1" relativeHeight="4">
+            <wp:simplePos x="0" y="0"/>
+            <wp:positionH relativeFrom="column">
+              <wp:align>center</wp:align>
+            </wp:positionH>
+            <wp:positionV relativeFrom="paragraph">
+              <wp:posOffset>635</wp:posOffset>
+            </wp:positionV>
+            <wp:extent cx="5731510" cy="1062990"/>
             <wp:effectExtent l="0" t="0" r="0" b="0"/>
-            <wp:docPr id="25" name="image8.png" descr=""/>
+            <wp:wrapSquare wrapText="largest"/>
+            <wp:docPr id="25" name="Imagen1" descr=""/>
             <wp:cNvGraphicFramePr>
               <a:graphicFrameLocks xmlns:a="http://schemas.openxmlformats.org/drawingml/2006/main" noChangeAspect="1"/>
             </wp:cNvGraphicFramePr>
@@ -6533,13 +6574,91 @@
               <a:graphicData uri="http://schemas.openxmlformats.org/drawingml/2006/picture">
                 <pic:pic xmlns:pic="http://schemas.openxmlformats.org/drawingml/2006/picture">
                   <pic:nvPicPr>
-                    <pic:cNvPr id="25" name="image8.png" descr=""/>
+                    <pic:cNvPr id="25" name="Imagen1" descr=""/>
                     <pic:cNvPicPr>
                       <a:picLocks noChangeAspect="1" noChangeArrowheads="1"/>
                     </pic:cNvPicPr>
                   </pic:nvPicPr>
                   <pic:blipFill>
                     <a:blip r:embed="rId26"/>
+                    <a:stretch>
+                      <a:fillRect/>
+                    </a:stretch>
+                  </pic:blipFill>
+                  <pic:spPr bwMode="auto">
+                    <a:xfrm>
+                      <a:off x="0" y="0"/>
+                      <a:ext cx="5731510" cy="1062990"/>
+                    </a:xfrm>
+                    <a:prstGeom prst="rect">
+                      <a:avLst/>
+                    </a:prstGeom>
+                  </pic:spPr>
+                </pic:pic>
+              </a:graphicData>
+            </a:graphic>
+          </wp:anchor>
+        </w:drawing>
+      </w:r>
+      <w:r>
+        <w:rPr/>
+        <w:t xml:space="preserve"> </w:t>
+      </w:r>
+    </w:p>
+    <w:p>
+      <w:pPr>
+        <w:pStyle w:val="Normal"/>
+        <w:rPr/>
+      </w:pPr>
+      <w:r>
+        <w:rPr/>
+      </w:r>
+    </w:p>
+    <w:p>
+      <w:pPr>
+        <w:pStyle w:val="Normal"/>
+        <w:rPr/>
+      </w:pPr>
+      <w:r>
+        <w:rPr/>
+        <w:t>100 Mhz</w:t>
+      </w:r>
+    </w:p>
+    <w:p>
+      <w:pPr>
+        <w:pStyle w:val="Normal"/>
+        <w:rPr/>
+      </w:pPr>
+      <w:r>
+        <w:rPr/>
+      </w:r>
+    </w:p>
+    <w:p>
+      <w:pPr>
+        <w:pStyle w:val="Normal"/>
+        <w:rPr/>
+      </w:pPr>
+      <w:r>
+        <w:rPr/>
+        <w:drawing>
+          <wp:inline distT="0" distB="0" distL="0" distR="0">
+            <wp:extent cx="2600325" cy="1295400"/>
+            <wp:effectExtent l="0" t="0" r="0" b="0"/>
+            <wp:docPr id="26" name="image8.png" descr=""/>
+            <wp:cNvGraphicFramePr>
+              <a:graphicFrameLocks xmlns:a="http://schemas.openxmlformats.org/drawingml/2006/main" noChangeAspect="1"/>
+            </wp:cNvGraphicFramePr>
+            <a:graphic xmlns:a="http://schemas.openxmlformats.org/drawingml/2006/main">
+              <a:graphicData uri="http://schemas.openxmlformats.org/drawingml/2006/picture">
+                <pic:pic xmlns:pic="http://schemas.openxmlformats.org/drawingml/2006/picture">
+                  <pic:nvPicPr>
+                    <pic:cNvPr id="26" name="image8.png" descr=""/>
+                    <pic:cNvPicPr>
+                      <a:picLocks noChangeAspect="1" noChangeArrowheads="1"/>
+                    </pic:cNvPicPr>
+                  </pic:nvPicPr>
+                  <pic:blipFill>
+                    <a:blip r:embed="rId27"/>
                     <a:stretch>
                       <a:fillRect/>
                     </a:stretch>
@@ -6604,7 +6723,7 @@
           <wp:inline distT="0" distB="0" distL="0" distR="0">
             <wp:extent cx="5731510" cy="1320800"/>
             <wp:effectExtent l="0" t="0" r="0" b="0"/>
-            <wp:docPr id="26" name="image16.png" descr=""/>
+            <wp:docPr id="27" name="image16.png" descr=""/>
             <wp:cNvGraphicFramePr>
               <a:graphicFrameLocks xmlns:a="http://schemas.openxmlformats.org/drawingml/2006/main" noChangeAspect="1"/>
             </wp:cNvGraphicFramePr>
@@ -6612,13 +6731,13 @@
               <a:graphicData uri="http://schemas.openxmlformats.org/drawingml/2006/picture">
                 <pic:pic xmlns:pic="http://schemas.openxmlformats.org/drawingml/2006/picture">
                   <pic:nvPicPr>
-                    <pic:cNvPr id="26" name="image16.png" descr=""/>
+                    <pic:cNvPr id="27" name="image16.png" descr=""/>
                     <pic:cNvPicPr>
                       <a:picLocks noChangeAspect="1" noChangeArrowheads="1"/>
                     </pic:cNvPicPr>
                   </pic:nvPicPr>
                   <pic:blipFill>
-                    <a:blip r:embed="rId27"/>
+                    <a:blip r:embed="rId28"/>
                     <a:stretch>
                       <a:fillRect/>
                     </a:stretch>
@@ -6670,26 +6789,315 @@
     <w:p>
       <w:pPr>
         <w:pStyle w:val="Normal"/>
-        <w:rPr/>
-      </w:pPr>
-      <w:r>
-        <w:rPr/>
-        <w:t xml:space="preserve">Frecuencia maxima </w:t>
-      </w:r>
-      <w:r>
-        <w:rPr/>
-        <w:t>de funcionamiento</w:t>
-      </w:r>
-      <w:r>
-        <w:rPr/>
-        <w:t xml:space="preserve">: </w:t>
-      </w:r>
-      <w:r>
-        <w:rPr>
+        <w:rPr>
+          <w:b/>
           <w:b/>
           <w:bCs/>
         </w:rPr>
-        <w:t>84 Mhz</w:t>
+      </w:pPr>
+      <w:r>
+        <w:rPr>
+          <w:b/>
+          <w:bCs/>
+        </w:rPr>
+        <w:t>Frecuencia maxima de funcionamiento: 84 Mhz</w:t>
+      </w:r>
+    </w:p>
+    <w:p>
+      <w:pPr>
+        <w:pStyle w:val="Normal"/>
+        <w:rPr/>
+      </w:pPr>
+      <w:r>
+        <w:rPr/>
+      </w:r>
+    </w:p>
+    <w:p>
+      <w:pPr>
+        <w:pStyle w:val="Normal"/>
+        <w:rPr/>
+      </w:pPr>
+      <w:r>
+        <w:rPr/>
+      </w:r>
+    </w:p>
+    <w:p>
+      <w:pPr>
+        <w:pStyle w:val="Normal"/>
+        <w:rPr/>
+      </w:pPr>
+      <w:r>
+        <w:rPr/>
+      </w:r>
+    </w:p>
+    <w:p>
+      <w:pPr>
+        <w:pStyle w:val="Normal"/>
+        <w:rPr/>
+      </w:pPr>
+      <w:r>
+        <w:rPr/>
+      </w:r>
+    </w:p>
+    <w:p>
+      <w:pPr>
+        <w:pStyle w:val="Normal"/>
+        <w:rPr/>
+      </w:pPr>
+      <w:r>
+        <w:rPr/>
+      </w:r>
+    </w:p>
+    <w:p>
+      <w:pPr>
+        <w:pStyle w:val="Normal"/>
+        <w:rPr/>
+      </w:pPr>
+      <w:r>
+        <w:rPr/>
+      </w:r>
+    </w:p>
+    <w:p>
+      <w:pPr>
+        <w:pStyle w:val="Normal"/>
+        <w:rPr/>
+      </w:pPr>
+      <w:r>
+        <w:rPr/>
+      </w:r>
+    </w:p>
+    <w:p>
+      <w:pPr>
+        <w:pStyle w:val="Normal"/>
+        <w:rPr/>
+      </w:pPr>
+      <w:r>
+        <w:rPr/>
+      </w:r>
+    </w:p>
+    <w:p>
+      <w:pPr>
+        <w:pStyle w:val="Normal"/>
+        <w:rPr/>
+      </w:pPr>
+      <w:r>
+        <w:rPr/>
+      </w:r>
+    </w:p>
+    <w:p>
+      <w:pPr>
+        <w:pStyle w:val="Normal"/>
+        <w:rPr/>
+      </w:pPr>
+      <w:r>
+        <w:rPr/>
+      </w:r>
+    </w:p>
+    <w:p>
+      <w:pPr>
+        <w:pStyle w:val="Normal"/>
+        <w:rPr/>
+      </w:pPr>
+      <w:r>
+        <w:rPr/>
+      </w:r>
+    </w:p>
+    <w:p>
+      <w:pPr>
+        <w:pStyle w:val="Normal"/>
+        <w:rPr/>
+      </w:pPr>
+      <w:r>
+        <w:rPr/>
+      </w:r>
+    </w:p>
+    <w:p>
+      <w:pPr>
+        <w:pStyle w:val="Normal"/>
+        <w:rPr/>
+      </w:pPr>
+      <w:r>
+        <w:rPr/>
+      </w:r>
+    </w:p>
+    <w:p>
+      <w:pPr>
+        <w:pStyle w:val="Normal"/>
+        <w:rPr/>
+      </w:pPr>
+      <w:r>
+        <w:rPr/>
+      </w:r>
+    </w:p>
+    <w:p>
+      <w:pPr>
+        <w:pStyle w:val="Normal"/>
+        <w:rPr/>
+      </w:pPr>
+      <w:r>
+        <w:rPr/>
+      </w:r>
+    </w:p>
+    <w:p>
+      <w:pPr>
+        <w:pStyle w:val="Normal"/>
+        <w:rPr/>
+      </w:pPr>
+      <w:r>
+        <w:rPr/>
+      </w:r>
+    </w:p>
+    <w:p>
+      <w:pPr>
+        <w:pStyle w:val="Normal"/>
+        <w:rPr/>
+      </w:pPr>
+      <w:r>
+        <w:rPr/>
+      </w:r>
+    </w:p>
+    <w:p>
+      <w:pPr>
+        <w:pStyle w:val="Normal"/>
+        <w:rPr/>
+      </w:pPr>
+      <w:r>
+        <w:rPr/>
+      </w:r>
+    </w:p>
+    <w:p>
+      <w:pPr>
+        <w:pStyle w:val="Normal"/>
+        <w:rPr/>
+      </w:pPr>
+      <w:r>
+        <w:rPr/>
+      </w:r>
+    </w:p>
+    <w:p>
+      <w:pPr>
+        <w:pStyle w:val="Normal"/>
+        <w:rPr/>
+      </w:pPr>
+      <w:r>
+        <w:rPr/>
+      </w:r>
+    </w:p>
+    <w:p>
+      <w:pPr>
+        <w:pStyle w:val="Normal"/>
+        <w:rPr/>
+      </w:pPr>
+      <w:r>
+        <w:rPr/>
+      </w:r>
+    </w:p>
+    <w:p>
+      <w:pPr>
+        <w:pStyle w:val="Normal"/>
+        <w:rPr/>
+      </w:pPr>
+      <w:r>
+        <w:rPr/>
+      </w:r>
+    </w:p>
+    <w:p>
+      <w:pPr>
+        <w:pStyle w:val="Normal"/>
+        <w:rPr/>
+      </w:pPr>
+      <w:r>
+        <w:rPr/>
+      </w:r>
+    </w:p>
+    <w:p>
+      <w:pPr>
+        <w:pStyle w:val="Normal"/>
+        <w:rPr/>
+      </w:pPr>
+      <w:r>
+        <w:rPr/>
+      </w:r>
+    </w:p>
+    <w:p>
+      <w:pPr>
+        <w:pStyle w:val="Normal"/>
+        <w:rPr/>
+      </w:pPr>
+      <w:r>
+        <w:rPr/>
+      </w:r>
+    </w:p>
+    <w:p>
+      <w:pPr>
+        <w:pStyle w:val="Normal"/>
+        <w:rPr/>
+      </w:pPr>
+      <w:r>
+        <w:rPr/>
+      </w:r>
+    </w:p>
+    <w:p>
+      <w:pPr>
+        <w:pStyle w:val="Normal"/>
+        <w:rPr/>
+      </w:pPr>
+      <w:r>
+        <w:rPr/>
+      </w:r>
+    </w:p>
+    <w:p>
+      <w:pPr>
+        <w:pStyle w:val="Normal"/>
+        <w:rPr/>
+      </w:pPr>
+      <w:r>
+        <w:rPr/>
+      </w:r>
+    </w:p>
+    <w:p>
+      <w:pPr>
+        <w:pStyle w:val="Normal"/>
+        <w:rPr/>
+      </w:pPr>
+      <w:r>
+        <w:rPr/>
+      </w:r>
+    </w:p>
+    <w:p>
+      <w:pPr>
+        <w:pStyle w:val="Normal"/>
+        <w:rPr/>
+      </w:pPr>
+      <w:r>
+        <w:rPr/>
+      </w:r>
+    </w:p>
+    <w:p>
+      <w:pPr>
+        <w:pStyle w:val="Normal"/>
+        <w:rPr/>
+      </w:pPr>
+      <w:r>
+        <w:rPr/>
+      </w:r>
+    </w:p>
+    <w:p>
+      <w:pPr>
+        <w:pStyle w:val="Normal"/>
+        <w:rPr/>
+      </w:pPr>
+      <w:r>
+        <w:rPr/>
+      </w:r>
+    </w:p>
+    <w:p>
+      <w:pPr>
+        <w:pStyle w:val="Normal"/>
+        <w:rPr/>
+      </w:pPr>
+      <w:r>
+        <w:rPr/>
       </w:r>
     </w:p>
     <w:p>
@@ -6814,7 +7222,7 @@
         <w:rPr/>
         <w:t xml:space="preserve">Como crear un módulo clock, </w:t>
       </w:r>
-      <w:hyperlink r:id="rId28">
+      <w:hyperlink r:id="rId29">
         <w:r>
           <w:rPr>
             <w:rStyle w:val="ListLabel28"/>
@@ -6839,7 +7247,7 @@
         <w:rPr/>
         <w:t xml:space="preserve">Mips, </w:t>
       </w:r>
-      <w:hyperlink r:id="rId29">
+      <w:hyperlink r:id="rId30">
         <w:r>
           <w:rPr>
             <w:rStyle w:val="ListLabel28"/>
@@ -6864,7 +7272,7 @@
         <w:rPr/>
         <w:t xml:space="preserve">Arquitectura mips, </w:t>
       </w:r>
-      <w:hyperlink r:id="rId30">
+      <w:hyperlink r:id="rId31">
         <w:r>
           <w:rPr>
             <w:rStyle w:val="ListLabel28"/>
@@ -6889,7 +7297,7 @@
         <w:rPr/>
         <w:t xml:space="preserve">decodificación, </w:t>
       </w:r>
-      <w:hyperlink r:id="rId31">
+      <w:hyperlink r:id="rId32">
         <w:r>
           <w:rPr>
             <w:rStyle w:val="ListLabel28"/>
@@ -6914,7 +7322,7 @@
         <w:rPr/>
         <w:t xml:space="preserve">teoria de 5 etapas mips,  </w:t>
       </w:r>
-      <w:hyperlink r:id="rId32">
+      <w:hyperlink r:id="rId33">
         <w:r>
           <w:rPr>
             <w:rStyle w:val="ListLabel28"/>
@@ -6939,7 +7347,7 @@
         <w:rPr/>
         <w:t xml:space="preserve">operaciones con inmediatos, </w:t>
       </w:r>
-      <w:hyperlink r:id="rId33">
+      <w:hyperlink r:id="rId34">
         <w:r>
           <w:rPr>
             <w:rStyle w:val="ListLabel28"/>
@@ -6960,7 +7368,7 @@
         <w:ind w:left="720" w:hanging="360"/>
         <w:rPr/>
       </w:pPr>
-      <w:hyperlink r:id="rId34">
+      <w:hyperlink r:id="rId35">
         <w:r>
           <w:rPr>
             <w:rStyle w:val="ListLabel28"/>
@@ -6981,7 +7389,7 @@
         <w:ind w:left="720" w:hanging="360"/>
         <w:rPr/>
       </w:pPr>
-      <w:hyperlink r:id="rId35">
+      <w:hyperlink r:id="rId36">
         <w:r>
           <w:rPr>
             <w:rStyle w:val="ListLabel28"/>
@@ -7006,7 +7414,7 @@
         <w:rPr/>
         <w:t xml:space="preserve">Para creacion de uart sin ticks, </w:t>
       </w:r>
-      <w:hyperlink r:id="rId36">
+      <w:hyperlink r:id="rId37">
         <w:r>
           <w:rPr>
             <w:rStyle w:val="ListLabel28"/>
@@ -7031,7 +7439,7 @@
         <w:rPr/>
         <w:t xml:space="preserve">instrucciones, </w:t>
       </w:r>
-      <w:hyperlink r:id="rId37">
+      <w:hyperlink r:id="rId38">
         <w:r>
           <w:rPr>
             <w:rStyle w:val="ListLabel28"/>
@@ -7056,7 +7464,7 @@
         <w:rPr/>
         <w:t xml:space="preserve">mips reference sheet, </w:t>
       </w:r>
-      <w:hyperlink r:id="rId38">
+      <w:hyperlink r:id="rId39">
         <w:r>
           <w:rPr>
             <w:rStyle w:val="ListLabel28"/>
@@ -7149,6 +7557,7 @@
       <w:rPr>
         <w:rFonts w:ascii="Wingdings" w:hAnsi="Wingdings" w:cs="Wingdings" w:hint="default"/>
         <w:u w:val="none"/>
+        <w:rFonts w:cs="Wingdings"/>
       </w:rPr>
     </w:lvl>
     <w:lvl w:ilvl="1">
@@ -7162,6 +7571,7 @@
       <w:rPr>
         <w:rFonts w:ascii="Wingdings 2" w:hAnsi="Wingdings 2" w:cs="Wingdings 2" w:hint="default"/>
         <w:u w:val="none"/>
+        <w:rFonts w:cs="Wingdings 2"/>
       </w:rPr>
     </w:lvl>
     <w:lvl w:ilvl="2">
@@ -7175,6 +7585,7 @@
       <w:rPr>
         <w:rFonts w:ascii="OpenSymbol" w:hAnsi="OpenSymbol" w:cs="OpenSymbol" w:hint="default"/>
         <w:u w:val="none"/>
+        <w:rFonts w:cs="OpenSymbol"/>
       </w:rPr>
     </w:lvl>
     <w:lvl w:ilvl="3">
@@ -7188,6 +7599,7 @@
       <w:rPr>
         <w:rFonts w:ascii="Wingdings" w:hAnsi="Wingdings" w:cs="Wingdings" w:hint="default"/>
         <w:u w:val="none"/>
+        <w:rFonts w:cs="Wingdings"/>
       </w:rPr>
     </w:lvl>
     <w:lvl w:ilvl="4">
@@ -7201,6 +7613,7 @@
       <w:rPr>
         <w:rFonts w:ascii="Wingdings 2" w:hAnsi="Wingdings 2" w:cs="Wingdings 2" w:hint="default"/>
         <w:u w:val="none"/>
+        <w:rFonts w:cs="Wingdings 2"/>
       </w:rPr>
     </w:lvl>
     <w:lvl w:ilvl="5">
@@ -7214,6 +7627,7 @@
       <w:rPr>
         <w:rFonts w:ascii="OpenSymbol" w:hAnsi="OpenSymbol" w:cs="OpenSymbol" w:hint="default"/>
         <w:u w:val="none"/>
+        <w:rFonts w:cs="OpenSymbol"/>
       </w:rPr>
     </w:lvl>
     <w:lvl w:ilvl="6">
@@ -7227,6 +7641,7 @@
       <w:rPr>
         <w:rFonts w:ascii="Wingdings" w:hAnsi="Wingdings" w:cs="Wingdings" w:hint="default"/>
         <w:u w:val="none"/>
+        <w:rFonts w:cs="Wingdings"/>
       </w:rPr>
     </w:lvl>
     <w:lvl w:ilvl="7">
@@ -7240,6 +7655,7 @@
       <w:rPr>
         <w:rFonts w:ascii="Wingdings 2" w:hAnsi="Wingdings 2" w:cs="Wingdings 2" w:hint="default"/>
         <w:u w:val="none"/>
+        <w:rFonts w:cs="Wingdings 2"/>
       </w:rPr>
     </w:lvl>
     <w:lvl w:ilvl="8">
@@ -7253,6 +7669,7 @@
       <w:rPr>
         <w:rFonts w:ascii="OpenSymbol" w:hAnsi="OpenSymbol" w:cs="OpenSymbol" w:hint="default"/>
         <w:u w:val="none"/>
+        <w:rFonts w:cs="OpenSymbol"/>
       </w:rPr>
     </w:lvl>
   </w:abstractNum>
@@ -7378,6 +7795,7 @@
       <w:rPr>
         <w:rFonts w:ascii="Wingdings" w:hAnsi="Wingdings" w:cs="Wingdings" w:hint="default"/>
         <w:u w:val="none"/>
+        <w:rFonts w:cs="Wingdings"/>
       </w:rPr>
     </w:lvl>
     <w:lvl w:ilvl="1">
@@ -7391,6 +7809,7 @@
       <w:rPr>
         <w:rFonts w:ascii="Wingdings 2" w:hAnsi="Wingdings 2" w:cs="Wingdings 2" w:hint="default"/>
         <w:u w:val="none"/>
+        <w:rFonts w:cs="Wingdings 2"/>
       </w:rPr>
     </w:lvl>
     <w:lvl w:ilvl="2">
@@ -7404,6 +7823,7 @@
       <w:rPr>
         <w:rFonts w:ascii="OpenSymbol" w:hAnsi="OpenSymbol" w:cs="OpenSymbol" w:hint="default"/>
         <w:u w:val="none"/>
+        <w:rFonts w:cs="OpenSymbol"/>
       </w:rPr>
     </w:lvl>
     <w:lvl w:ilvl="3">
@@ -7417,6 +7837,7 @@
       <w:rPr>
         <w:rFonts w:ascii="Wingdings" w:hAnsi="Wingdings" w:cs="Wingdings" w:hint="default"/>
         <w:u w:val="none"/>
+        <w:rFonts w:cs="Wingdings"/>
       </w:rPr>
     </w:lvl>
     <w:lvl w:ilvl="4">
@@ -7430,6 +7851,7 @@
       <w:rPr>
         <w:rFonts w:ascii="Wingdings 2" w:hAnsi="Wingdings 2" w:cs="Wingdings 2" w:hint="default"/>
         <w:u w:val="none"/>
+        <w:rFonts w:cs="Wingdings 2"/>
       </w:rPr>
     </w:lvl>
     <w:lvl w:ilvl="5">
@@ -7443,6 +7865,7 @@
       <w:rPr>
         <w:rFonts w:ascii="OpenSymbol" w:hAnsi="OpenSymbol" w:cs="OpenSymbol" w:hint="default"/>
         <w:u w:val="none"/>
+        <w:rFonts w:cs="OpenSymbol"/>
       </w:rPr>
     </w:lvl>
     <w:lvl w:ilvl="6">
@@ -7456,6 +7879,7 @@
       <w:rPr>
         <w:rFonts w:ascii="Wingdings" w:hAnsi="Wingdings" w:cs="Wingdings" w:hint="default"/>
         <w:u w:val="none"/>
+        <w:rFonts w:cs="Wingdings"/>
       </w:rPr>
     </w:lvl>
     <w:lvl w:ilvl="7">
@@ -7469,6 +7893,7 @@
       <w:rPr>
         <w:rFonts w:ascii="Wingdings 2" w:hAnsi="Wingdings 2" w:cs="Wingdings 2" w:hint="default"/>
         <w:u w:val="none"/>
+        <w:rFonts w:cs="Wingdings 2"/>
       </w:rPr>
     </w:lvl>
     <w:lvl w:ilvl="8">
@@ -7482,6 +7907,7 @@
       <w:rPr>
         <w:rFonts w:ascii="OpenSymbol" w:hAnsi="OpenSymbol" w:cs="OpenSymbol" w:hint="default"/>
         <w:u w:val="none"/>
+        <w:rFonts w:cs="OpenSymbol"/>
       </w:rPr>
     </w:lvl>
   </w:abstractNum>
@@ -7598,7 +8024,6 @@
     <w:rPrDefault>
       <w:rPr>
         <w:rFonts w:ascii="Arial" w:hAnsi="Arial" w:eastAsia="Arial" w:cs="Arial"/>
-        <w:sz w:val="22"/>
         <w:szCs w:val="22"/>
         <w:lang w:val="es" w:eastAsia="zh-CN" w:bidi="hi-IN"/>
       </w:rPr>
@@ -7612,7 +8037,9 @@
     <w:qFormat/>
     <w:pPr>
       <w:widowControl w:val="false"/>
+      <w:bidi w:val="0"/>
       <w:spacing w:lineRule="auto" w:line="276"/>
+      <w:jc w:val="left"/>
     </w:pPr>
     <w:rPr>
       <w:rFonts w:ascii="Arial" w:hAnsi="Arial" w:eastAsia="Arial" w:cs="Arial"/>
@@ -7625,105 +8052,143 @@
   </w:style>
   <w:style w:type="paragraph" w:styleId="Ttulo1">
     <w:name w:val="Heading 1"/>
-    <w:basedOn w:val="Normal1"/>
+    <w:basedOn w:val="Normal"/>
     <w:next w:val="Normal"/>
     <w:qFormat/>
     <w:pPr>
       <w:keepNext w:val="true"/>
       <w:keepLines/>
       <w:pageBreakBefore w:val="false"/>
+      <w:widowControl w:val="false"/>
+      <w:bidi w:val="0"/>
       <w:spacing w:lineRule="auto" w:line="240" w:before="400" w:after="120"/>
+      <w:jc w:val="left"/>
     </w:pPr>
     <w:rPr>
+      <w:rFonts w:ascii="Arial" w:hAnsi="Arial" w:eastAsia="Arial" w:cs="Arial"/>
+      <w:color w:val="auto"/>
+      <w:kern w:val="0"/>
       <w:sz w:val="40"/>
       <w:szCs w:val="40"/>
+      <w:lang w:val="es" w:eastAsia="zh-CN" w:bidi="hi-IN"/>
     </w:rPr>
   </w:style>
   <w:style w:type="paragraph" w:styleId="Ttulo2">
     <w:name w:val="Heading 2"/>
-    <w:basedOn w:val="Normal1"/>
+    <w:basedOn w:val="Normal"/>
     <w:next w:val="Normal"/>
     <w:qFormat/>
     <w:pPr>
       <w:keepNext w:val="true"/>
       <w:keepLines/>
       <w:pageBreakBefore w:val="false"/>
+      <w:widowControl w:val="false"/>
+      <w:bidi w:val="0"/>
       <w:spacing w:lineRule="auto" w:line="240" w:before="360" w:after="120"/>
+      <w:jc w:val="left"/>
     </w:pPr>
     <w:rPr>
+      <w:rFonts w:ascii="Arial" w:hAnsi="Arial" w:eastAsia="Arial" w:cs="Arial"/>
       <w:b w:val="false"/>
+      <w:color w:val="auto"/>
+      <w:kern w:val="0"/>
       <w:sz w:val="32"/>
       <w:szCs w:val="32"/>
+      <w:lang w:val="es" w:eastAsia="zh-CN" w:bidi="hi-IN"/>
     </w:rPr>
   </w:style>
   <w:style w:type="paragraph" w:styleId="Ttulo3">
     <w:name w:val="Heading 3"/>
-    <w:basedOn w:val="Normal1"/>
+    <w:basedOn w:val="Normal"/>
     <w:next w:val="Normal"/>
     <w:qFormat/>
     <w:pPr>
       <w:keepNext w:val="true"/>
       <w:keepLines/>
       <w:pageBreakBefore w:val="false"/>
+      <w:widowControl w:val="false"/>
+      <w:bidi w:val="0"/>
       <w:spacing w:lineRule="auto" w:line="240" w:before="320" w:after="80"/>
+      <w:jc w:val="left"/>
     </w:pPr>
     <w:rPr>
+      <w:rFonts w:ascii="Arial" w:hAnsi="Arial" w:eastAsia="Arial" w:cs="Arial"/>
       <w:b w:val="false"/>
       <w:color w:val="434343"/>
+      <w:kern w:val="0"/>
       <w:sz w:val="28"/>
       <w:szCs w:val="28"/>
+      <w:lang w:val="es" w:eastAsia="zh-CN" w:bidi="hi-IN"/>
     </w:rPr>
   </w:style>
   <w:style w:type="paragraph" w:styleId="Ttulo4">
     <w:name w:val="Heading 4"/>
-    <w:basedOn w:val="Normal1"/>
+    <w:basedOn w:val="Normal"/>
     <w:next w:val="Normal"/>
     <w:qFormat/>
     <w:pPr>
       <w:keepNext w:val="true"/>
       <w:keepLines/>
       <w:pageBreakBefore w:val="false"/>
+      <w:widowControl w:val="false"/>
+      <w:bidi w:val="0"/>
       <w:spacing w:lineRule="auto" w:line="240" w:before="280" w:after="80"/>
+      <w:jc w:val="left"/>
     </w:pPr>
     <w:rPr>
+      <w:rFonts w:ascii="Arial" w:hAnsi="Arial" w:eastAsia="Arial" w:cs="Arial"/>
       <w:color w:val="666666"/>
+      <w:kern w:val="0"/>
       <w:sz w:val="24"/>
       <w:szCs w:val="24"/>
+      <w:lang w:val="es" w:eastAsia="zh-CN" w:bidi="hi-IN"/>
     </w:rPr>
   </w:style>
   <w:style w:type="paragraph" w:styleId="Ttulo5">
     <w:name w:val="Heading 5"/>
-    <w:basedOn w:val="Normal1"/>
+    <w:basedOn w:val="Normal"/>
     <w:next w:val="Normal"/>
     <w:qFormat/>
     <w:pPr>
       <w:keepNext w:val="true"/>
       <w:keepLines/>
       <w:pageBreakBefore w:val="false"/>
+      <w:widowControl w:val="false"/>
+      <w:bidi w:val="0"/>
       <w:spacing w:lineRule="auto" w:line="240" w:before="240" w:after="80"/>
+      <w:jc w:val="left"/>
     </w:pPr>
     <w:rPr>
+      <w:rFonts w:ascii="Arial" w:hAnsi="Arial" w:eastAsia="Arial" w:cs="Arial"/>
       <w:color w:val="666666"/>
+      <w:kern w:val="0"/>
       <w:sz w:val="22"/>
       <w:szCs w:val="22"/>
+      <w:lang w:val="es" w:eastAsia="zh-CN" w:bidi="hi-IN"/>
     </w:rPr>
   </w:style>
   <w:style w:type="paragraph" w:styleId="Ttulo6">
     <w:name w:val="Heading 6"/>
-    <w:basedOn w:val="Normal1"/>
+    <w:basedOn w:val="Normal"/>
     <w:next w:val="Normal"/>
     <w:qFormat/>
     <w:pPr>
       <w:keepNext w:val="true"/>
       <w:keepLines/>
       <w:pageBreakBefore w:val="false"/>
+      <w:widowControl w:val="false"/>
+      <w:bidi w:val="0"/>
       <w:spacing w:lineRule="auto" w:line="240" w:before="240" w:after="80"/>
+      <w:jc w:val="left"/>
     </w:pPr>
     <w:rPr>
+      <w:rFonts w:ascii="Arial" w:hAnsi="Arial" w:eastAsia="Arial" w:cs="Arial"/>
       <w:i/>
       <w:color w:val="666666"/>
+      <w:kern w:val="0"/>
       <w:sz w:val="22"/>
       <w:szCs w:val="22"/>
+      <w:lang w:val="es" w:eastAsia="zh-CN" w:bidi="hi-IN"/>
     </w:rPr>
   </w:style>
   <w:style w:type="character" w:styleId="ListLabel1">
@@ -7929,6 +8394,651 @@
       <w:color w:val="000080"/>
       <w:u w:val="single"/>
       <w:lang w:val="zxx" w:eastAsia="zxx" w:bidi="zxx"/>
+    </w:rPr>
+  </w:style>
+  <w:style w:type="character" w:styleId="ListLabel29">
+    <w:name w:val="ListLabel 29"/>
+    <w:qFormat/>
+    <w:rPr>
+      <w:rFonts w:cs="Wingdings"/>
+      <w:u w:val="none"/>
+    </w:rPr>
+  </w:style>
+  <w:style w:type="character" w:styleId="ListLabel30">
+    <w:name w:val="ListLabel 30"/>
+    <w:qFormat/>
+    <w:rPr>
+      <w:rFonts w:cs="Wingdings 2"/>
+      <w:u w:val="none"/>
+    </w:rPr>
+  </w:style>
+  <w:style w:type="character" w:styleId="ListLabel31">
+    <w:name w:val="ListLabel 31"/>
+    <w:qFormat/>
+    <w:rPr>
+      <w:rFonts w:cs="OpenSymbol"/>
+      <w:u w:val="none"/>
+    </w:rPr>
+  </w:style>
+  <w:style w:type="character" w:styleId="ListLabel32">
+    <w:name w:val="ListLabel 32"/>
+    <w:qFormat/>
+    <w:rPr>
+      <w:rFonts w:cs="Wingdings"/>
+      <w:u w:val="none"/>
+    </w:rPr>
+  </w:style>
+  <w:style w:type="character" w:styleId="ListLabel33">
+    <w:name w:val="ListLabel 33"/>
+    <w:qFormat/>
+    <w:rPr>
+      <w:rFonts w:cs="Wingdings 2"/>
+      <w:u w:val="none"/>
+    </w:rPr>
+  </w:style>
+  <w:style w:type="character" w:styleId="ListLabel34">
+    <w:name w:val="ListLabel 34"/>
+    <w:qFormat/>
+    <w:rPr>
+      <w:rFonts w:cs="OpenSymbol"/>
+      <w:u w:val="none"/>
+    </w:rPr>
+  </w:style>
+  <w:style w:type="character" w:styleId="ListLabel35">
+    <w:name w:val="ListLabel 35"/>
+    <w:qFormat/>
+    <w:rPr>
+      <w:rFonts w:cs="Wingdings"/>
+      <w:u w:val="none"/>
+    </w:rPr>
+  </w:style>
+  <w:style w:type="character" w:styleId="ListLabel36">
+    <w:name w:val="ListLabel 36"/>
+    <w:qFormat/>
+    <w:rPr>
+      <w:rFonts w:cs="Wingdings 2"/>
+      <w:u w:val="none"/>
+    </w:rPr>
+  </w:style>
+  <w:style w:type="character" w:styleId="ListLabel37">
+    <w:name w:val="ListLabel 37"/>
+    <w:qFormat/>
+    <w:rPr>
+      <w:rFonts w:cs="OpenSymbol"/>
+      <w:u w:val="none"/>
+    </w:rPr>
+  </w:style>
+  <w:style w:type="character" w:styleId="ListLabel38">
+    <w:name w:val="ListLabel 38"/>
+    <w:qFormat/>
+    <w:rPr>
+      <w:u w:val="none"/>
+    </w:rPr>
+  </w:style>
+  <w:style w:type="character" w:styleId="ListLabel39">
+    <w:name w:val="ListLabel 39"/>
+    <w:qFormat/>
+    <w:rPr>
+      <w:u w:val="none"/>
+    </w:rPr>
+  </w:style>
+  <w:style w:type="character" w:styleId="ListLabel40">
+    <w:name w:val="ListLabel 40"/>
+    <w:qFormat/>
+    <w:rPr>
+      <w:u w:val="none"/>
+    </w:rPr>
+  </w:style>
+  <w:style w:type="character" w:styleId="ListLabel41">
+    <w:name w:val="ListLabel 41"/>
+    <w:qFormat/>
+    <w:rPr>
+      <w:u w:val="none"/>
+    </w:rPr>
+  </w:style>
+  <w:style w:type="character" w:styleId="ListLabel42">
+    <w:name w:val="ListLabel 42"/>
+    <w:qFormat/>
+    <w:rPr>
+      <w:u w:val="none"/>
+    </w:rPr>
+  </w:style>
+  <w:style w:type="character" w:styleId="ListLabel43">
+    <w:name w:val="ListLabel 43"/>
+    <w:qFormat/>
+    <w:rPr>
+      <w:u w:val="none"/>
+    </w:rPr>
+  </w:style>
+  <w:style w:type="character" w:styleId="ListLabel44">
+    <w:name w:val="ListLabel 44"/>
+    <w:qFormat/>
+    <w:rPr>
+      <w:u w:val="none"/>
+    </w:rPr>
+  </w:style>
+  <w:style w:type="character" w:styleId="ListLabel45">
+    <w:name w:val="ListLabel 45"/>
+    <w:qFormat/>
+    <w:rPr>
+      <w:u w:val="none"/>
+    </w:rPr>
+  </w:style>
+  <w:style w:type="character" w:styleId="ListLabel46">
+    <w:name w:val="ListLabel 46"/>
+    <w:qFormat/>
+    <w:rPr>
+      <w:u w:val="none"/>
+    </w:rPr>
+  </w:style>
+  <w:style w:type="character" w:styleId="ListLabel47">
+    <w:name w:val="ListLabel 47"/>
+    <w:qFormat/>
+    <w:rPr>
+      <w:rFonts w:cs="Wingdings"/>
+      <w:u w:val="none"/>
+    </w:rPr>
+  </w:style>
+  <w:style w:type="character" w:styleId="ListLabel48">
+    <w:name w:val="ListLabel 48"/>
+    <w:qFormat/>
+    <w:rPr>
+      <w:rFonts w:cs="Wingdings 2"/>
+      <w:u w:val="none"/>
+    </w:rPr>
+  </w:style>
+  <w:style w:type="character" w:styleId="ListLabel49">
+    <w:name w:val="ListLabel 49"/>
+    <w:qFormat/>
+    <w:rPr>
+      <w:rFonts w:cs="OpenSymbol"/>
+      <w:u w:val="none"/>
+    </w:rPr>
+  </w:style>
+  <w:style w:type="character" w:styleId="ListLabel50">
+    <w:name w:val="ListLabel 50"/>
+    <w:qFormat/>
+    <w:rPr>
+      <w:rFonts w:cs="Wingdings"/>
+      <w:u w:val="none"/>
+    </w:rPr>
+  </w:style>
+  <w:style w:type="character" w:styleId="ListLabel51">
+    <w:name w:val="ListLabel 51"/>
+    <w:qFormat/>
+    <w:rPr>
+      <w:rFonts w:cs="Wingdings 2"/>
+      <w:u w:val="none"/>
+    </w:rPr>
+  </w:style>
+  <w:style w:type="character" w:styleId="ListLabel52">
+    <w:name w:val="ListLabel 52"/>
+    <w:qFormat/>
+    <w:rPr>
+      <w:rFonts w:cs="OpenSymbol"/>
+      <w:u w:val="none"/>
+    </w:rPr>
+  </w:style>
+  <w:style w:type="character" w:styleId="ListLabel53">
+    <w:name w:val="ListLabel 53"/>
+    <w:qFormat/>
+    <w:rPr>
+      <w:rFonts w:cs="Wingdings"/>
+      <w:u w:val="none"/>
+    </w:rPr>
+  </w:style>
+  <w:style w:type="character" w:styleId="ListLabel54">
+    <w:name w:val="ListLabel 54"/>
+    <w:qFormat/>
+    <w:rPr>
+      <w:rFonts w:cs="Wingdings 2"/>
+      <w:u w:val="none"/>
+    </w:rPr>
+  </w:style>
+  <w:style w:type="character" w:styleId="ListLabel55">
+    <w:name w:val="ListLabel 55"/>
+    <w:qFormat/>
+    <w:rPr>
+      <w:rFonts w:cs="OpenSymbol"/>
+      <w:u w:val="none"/>
+    </w:rPr>
+  </w:style>
+  <w:style w:type="character" w:styleId="ListLabel56">
+    <w:name w:val="ListLabel 56"/>
+    <w:qFormat/>
+    <w:rPr>
+      <w:color w:val="1155CC"/>
+      <w:u w:val="single"/>
+    </w:rPr>
+  </w:style>
+  <w:style w:type="character" w:styleId="ListLabel57">
+    <w:name w:val="ListLabel 57"/>
+    <w:qFormat/>
+    <w:rPr>
+      <w:rFonts w:cs="Wingdings"/>
+      <w:u w:val="none"/>
+    </w:rPr>
+  </w:style>
+  <w:style w:type="character" w:styleId="ListLabel58">
+    <w:name w:val="ListLabel 58"/>
+    <w:qFormat/>
+    <w:rPr>
+      <w:rFonts w:cs="Wingdings 2"/>
+      <w:u w:val="none"/>
+    </w:rPr>
+  </w:style>
+  <w:style w:type="character" w:styleId="ListLabel59">
+    <w:name w:val="ListLabel 59"/>
+    <w:qFormat/>
+    <w:rPr>
+      <w:rFonts w:cs="OpenSymbol"/>
+      <w:u w:val="none"/>
+    </w:rPr>
+  </w:style>
+  <w:style w:type="character" w:styleId="ListLabel60">
+    <w:name w:val="ListLabel 60"/>
+    <w:qFormat/>
+    <w:rPr>
+      <w:rFonts w:cs="Wingdings"/>
+      <w:u w:val="none"/>
+    </w:rPr>
+  </w:style>
+  <w:style w:type="character" w:styleId="ListLabel61">
+    <w:name w:val="ListLabel 61"/>
+    <w:qFormat/>
+    <w:rPr>
+      <w:rFonts w:cs="Wingdings 2"/>
+      <w:u w:val="none"/>
+    </w:rPr>
+  </w:style>
+  <w:style w:type="character" w:styleId="ListLabel62">
+    <w:name w:val="ListLabel 62"/>
+    <w:qFormat/>
+    <w:rPr>
+      <w:rFonts w:cs="OpenSymbol"/>
+      <w:u w:val="none"/>
+    </w:rPr>
+  </w:style>
+  <w:style w:type="character" w:styleId="ListLabel63">
+    <w:name w:val="ListLabel 63"/>
+    <w:qFormat/>
+    <w:rPr>
+      <w:rFonts w:cs="Wingdings"/>
+      <w:u w:val="none"/>
+    </w:rPr>
+  </w:style>
+  <w:style w:type="character" w:styleId="ListLabel64">
+    <w:name w:val="ListLabel 64"/>
+    <w:qFormat/>
+    <w:rPr>
+      <w:rFonts w:cs="Wingdings 2"/>
+      <w:u w:val="none"/>
+    </w:rPr>
+  </w:style>
+  <w:style w:type="character" w:styleId="ListLabel65">
+    <w:name w:val="ListLabel 65"/>
+    <w:qFormat/>
+    <w:rPr>
+      <w:rFonts w:cs="OpenSymbol"/>
+      <w:u w:val="none"/>
+    </w:rPr>
+  </w:style>
+  <w:style w:type="character" w:styleId="ListLabel66">
+    <w:name w:val="ListLabel 66"/>
+    <w:qFormat/>
+    <w:rPr>
+      <w:u w:val="none"/>
+    </w:rPr>
+  </w:style>
+  <w:style w:type="character" w:styleId="ListLabel67">
+    <w:name w:val="ListLabel 67"/>
+    <w:qFormat/>
+    <w:rPr>
+      <w:u w:val="none"/>
+    </w:rPr>
+  </w:style>
+  <w:style w:type="character" w:styleId="ListLabel68">
+    <w:name w:val="ListLabel 68"/>
+    <w:qFormat/>
+    <w:rPr>
+      <w:u w:val="none"/>
+    </w:rPr>
+  </w:style>
+  <w:style w:type="character" w:styleId="ListLabel69">
+    <w:name w:val="ListLabel 69"/>
+    <w:qFormat/>
+    <w:rPr>
+      <w:u w:val="none"/>
+    </w:rPr>
+  </w:style>
+  <w:style w:type="character" w:styleId="ListLabel70">
+    <w:name w:val="ListLabel 70"/>
+    <w:qFormat/>
+    <w:rPr>
+      <w:u w:val="none"/>
+    </w:rPr>
+  </w:style>
+  <w:style w:type="character" w:styleId="ListLabel71">
+    <w:name w:val="ListLabel 71"/>
+    <w:qFormat/>
+    <w:rPr>
+      <w:u w:val="none"/>
+    </w:rPr>
+  </w:style>
+  <w:style w:type="character" w:styleId="ListLabel72">
+    <w:name w:val="ListLabel 72"/>
+    <w:qFormat/>
+    <w:rPr>
+      <w:u w:val="none"/>
+    </w:rPr>
+  </w:style>
+  <w:style w:type="character" w:styleId="ListLabel73">
+    <w:name w:val="ListLabel 73"/>
+    <w:qFormat/>
+    <w:rPr>
+      <w:u w:val="none"/>
+    </w:rPr>
+  </w:style>
+  <w:style w:type="character" w:styleId="ListLabel74">
+    <w:name w:val="ListLabel 74"/>
+    <w:qFormat/>
+    <w:rPr>
+      <w:u w:val="none"/>
+    </w:rPr>
+  </w:style>
+  <w:style w:type="character" w:styleId="ListLabel75">
+    <w:name w:val="ListLabel 75"/>
+    <w:qFormat/>
+    <w:rPr>
+      <w:rFonts w:cs="Wingdings"/>
+      <w:u w:val="none"/>
+    </w:rPr>
+  </w:style>
+  <w:style w:type="character" w:styleId="ListLabel76">
+    <w:name w:val="ListLabel 76"/>
+    <w:qFormat/>
+    <w:rPr>
+      <w:rFonts w:cs="Wingdings 2"/>
+      <w:u w:val="none"/>
+    </w:rPr>
+  </w:style>
+  <w:style w:type="character" w:styleId="ListLabel77">
+    <w:name w:val="ListLabel 77"/>
+    <w:qFormat/>
+    <w:rPr>
+      <w:rFonts w:cs="OpenSymbol"/>
+      <w:u w:val="none"/>
+    </w:rPr>
+  </w:style>
+  <w:style w:type="character" w:styleId="ListLabel78">
+    <w:name w:val="ListLabel 78"/>
+    <w:qFormat/>
+    <w:rPr>
+      <w:rFonts w:cs="Wingdings"/>
+      <w:u w:val="none"/>
+    </w:rPr>
+  </w:style>
+  <w:style w:type="character" w:styleId="ListLabel79">
+    <w:name w:val="ListLabel 79"/>
+    <w:qFormat/>
+    <w:rPr>
+      <w:rFonts w:cs="Wingdings 2"/>
+      <w:u w:val="none"/>
+    </w:rPr>
+  </w:style>
+  <w:style w:type="character" w:styleId="ListLabel80">
+    <w:name w:val="ListLabel 80"/>
+    <w:qFormat/>
+    <w:rPr>
+      <w:rFonts w:cs="OpenSymbol"/>
+      <w:u w:val="none"/>
+    </w:rPr>
+  </w:style>
+  <w:style w:type="character" w:styleId="ListLabel81">
+    <w:name w:val="ListLabel 81"/>
+    <w:qFormat/>
+    <w:rPr>
+      <w:rFonts w:cs="Wingdings"/>
+      <w:u w:val="none"/>
+    </w:rPr>
+  </w:style>
+  <w:style w:type="character" w:styleId="ListLabel82">
+    <w:name w:val="ListLabel 82"/>
+    <w:qFormat/>
+    <w:rPr>
+      <w:rFonts w:cs="Wingdings 2"/>
+      <w:u w:val="none"/>
+    </w:rPr>
+  </w:style>
+  <w:style w:type="character" w:styleId="ListLabel83">
+    <w:name w:val="ListLabel 83"/>
+    <w:qFormat/>
+    <w:rPr>
+      <w:rFonts w:cs="OpenSymbol"/>
+      <w:u w:val="none"/>
+    </w:rPr>
+  </w:style>
+  <w:style w:type="character" w:styleId="ListLabel84">
+    <w:name w:val="ListLabel 84"/>
+    <w:qFormat/>
+    <w:rPr>
+      <w:color w:val="1155CC"/>
+      <w:u w:val="single"/>
+    </w:rPr>
+  </w:style>
+  <w:style w:type="character" w:styleId="ListLabel85">
+    <w:name w:val="ListLabel 85"/>
+    <w:qFormat/>
+    <w:rPr>
+      <w:rFonts w:cs="Wingdings"/>
+      <w:u w:val="none"/>
+    </w:rPr>
+  </w:style>
+  <w:style w:type="character" w:styleId="ListLabel86">
+    <w:name w:val="ListLabel 86"/>
+    <w:qFormat/>
+    <w:rPr>
+      <w:rFonts w:cs="Wingdings 2"/>
+      <w:u w:val="none"/>
+    </w:rPr>
+  </w:style>
+  <w:style w:type="character" w:styleId="ListLabel87">
+    <w:name w:val="ListLabel 87"/>
+    <w:qFormat/>
+    <w:rPr>
+      <w:rFonts w:cs="OpenSymbol"/>
+      <w:u w:val="none"/>
+    </w:rPr>
+  </w:style>
+  <w:style w:type="character" w:styleId="ListLabel88">
+    <w:name w:val="ListLabel 88"/>
+    <w:qFormat/>
+    <w:rPr>
+      <w:rFonts w:cs="Wingdings"/>
+      <w:u w:val="none"/>
+    </w:rPr>
+  </w:style>
+  <w:style w:type="character" w:styleId="ListLabel89">
+    <w:name w:val="ListLabel 89"/>
+    <w:qFormat/>
+    <w:rPr>
+      <w:rFonts w:cs="Wingdings 2"/>
+      <w:u w:val="none"/>
+    </w:rPr>
+  </w:style>
+  <w:style w:type="character" w:styleId="ListLabel90">
+    <w:name w:val="ListLabel 90"/>
+    <w:qFormat/>
+    <w:rPr>
+      <w:rFonts w:cs="OpenSymbol"/>
+      <w:u w:val="none"/>
+    </w:rPr>
+  </w:style>
+  <w:style w:type="character" w:styleId="ListLabel91">
+    <w:name w:val="ListLabel 91"/>
+    <w:qFormat/>
+    <w:rPr>
+      <w:rFonts w:cs="Wingdings"/>
+      <w:u w:val="none"/>
+    </w:rPr>
+  </w:style>
+  <w:style w:type="character" w:styleId="ListLabel92">
+    <w:name w:val="ListLabel 92"/>
+    <w:qFormat/>
+    <w:rPr>
+      <w:rFonts w:cs="Wingdings 2"/>
+      <w:u w:val="none"/>
+    </w:rPr>
+  </w:style>
+  <w:style w:type="character" w:styleId="ListLabel93">
+    <w:name w:val="ListLabel 93"/>
+    <w:qFormat/>
+    <w:rPr>
+      <w:rFonts w:cs="OpenSymbol"/>
+      <w:u w:val="none"/>
+    </w:rPr>
+  </w:style>
+  <w:style w:type="character" w:styleId="ListLabel94">
+    <w:name w:val="ListLabel 94"/>
+    <w:qFormat/>
+    <w:rPr>
+      <w:u w:val="none"/>
+    </w:rPr>
+  </w:style>
+  <w:style w:type="character" w:styleId="ListLabel95">
+    <w:name w:val="ListLabel 95"/>
+    <w:qFormat/>
+    <w:rPr>
+      <w:u w:val="none"/>
+    </w:rPr>
+  </w:style>
+  <w:style w:type="character" w:styleId="ListLabel96">
+    <w:name w:val="ListLabel 96"/>
+    <w:qFormat/>
+    <w:rPr>
+      <w:u w:val="none"/>
+    </w:rPr>
+  </w:style>
+  <w:style w:type="character" w:styleId="ListLabel97">
+    <w:name w:val="ListLabel 97"/>
+    <w:qFormat/>
+    <w:rPr>
+      <w:u w:val="none"/>
+    </w:rPr>
+  </w:style>
+  <w:style w:type="character" w:styleId="ListLabel98">
+    <w:name w:val="ListLabel 98"/>
+    <w:qFormat/>
+    <w:rPr>
+      <w:u w:val="none"/>
+    </w:rPr>
+  </w:style>
+  <w:style w:type="character" w:styleId="ListLabel99">
+    <w:name w:val="ListLabel 99"/>
+    <w:qFormat/>
+    <w:rPr>
+      <w:u w:val="none"/>
+    </w:rPr>
+  </w:style>
+  <w:style w:type="character" w:styleId="ListLabel100">
+    <w:name w:val="ListLabel 100"/>
+    <w:qFormat/>
+    <w:rPr>
+      <w:u w:val="none"/>
+    </w:rPr>
+  </w:style>
+  <w:style w:type="character" w:styleId="ListLabel101">
+    <w:name w:val="ListLabel 101"/>
+    <w:qFormat/>
+    <w:rPr>
+      <w:u w:val="none"/>
+    </w:rPr>
+  </w:style>
+  <w:style w:type="character" w:styleId="ListLabel102">
+    <w:name w:val="ListLabel 102"/>
+    <w:qFormat/>
+    <w:rPr>
+      <w:u w:val="none"/>
+    </w:rPr>
+  </w:style>
+  <w:style w:type="character" w:styleId="ListLabel103">
+    <w:name w:val="ListLabel 103"/>
+    <w:qFormat/>
+    <w:rPr>
+      <w:rFonts w:cs="Wingdings"/>
+      <w:u w:val="none"/>
+    </w:rPr>
+  </w:style>
+  <w:style w:type="character" w:styleId="ListLabel104">
+    <w:name w:val="ListLabel 104"/>
+    <w:qFormat/>
+    <w:rPr>
+      <w:rFonts w:cs="Wingdings 2"/>
+      <w:u w:val="none"/>
+    </w:rPr>
+  </w:style>
+  <w:style w:type="character" w:styleId="ListLabel105">
+    <w:name w:val="ListLabel 105"/>
+    <w:qFormat/>
+    <w:rPr>
+      <w:rFonts w:cs="OpenSymbol"/>
+      <w:u w:val="none"/>
+    </w:rPr>
+  </w:style>
+  <w:style w:type="character" w:styleId="ListLabel106">
+    <w:name w:val="ListLabel 106"/>
+    <w:qFormat/>
+    <w:rPr>
+      <w:rFonts w:cs="Wingdings"/>
+      <w:u w:val="none"/>
+    </w:rPr>
+  </w:style>
+  <w:style w:type="character" w:styleId="ListLabel107">
+    <w:name w:val="ListLabel 107"/>
+    <w:qFormat/>
+    <w:rPr>
+      <w:rFonts w:cs="Wingdings 2"/>
+      <w:u w:val="none"/>
+    </w:rPr>
+  </w:style>
+  <w:style w:type="character" w:styleId="ListLabel108">
+    <w:name w:val="ListLabel 108"/>
+    <w:qFormat/>
+    <w:rPr>
+      <w:rFonts w:cs="OpenSymbol"/>
+      <w:u w:val="none"/>
+    </w:rPr>
+  </w:style>
+  <w:style w:type="character" w:styleId="ListLabel109">
+    <w:name w:val="ListLabel 109"/>
+    <w:qFormat/>
+    <w:rPr>
+      <w:rFonts w:cs="Wingdings"/>
+      <w:u w:val="none"/>
+    </w:rPr>
+  </w:style>
+  <w:style w:type="character" w:styleId="ListLabel110">
+    <w:name w:val="ListLabel 110"/>
+    <w:qFormat/>
+    <w:rPr>
+      <w:rFonts w:cs="Wingdings 2"/>
+      <w:u w:val="none"/>
+    </w:rPr>
+  </w:style>
+  <w:style w:type="character" w:styleId="ListLabel111">
+    <w:name w:val="ListLabel 111"/>
+    <w:qFormat/>
+    <w:rPr>
+      <w:rFonts w:cs="OpenSymbol"/>
+      <w:u w:val="none"/>
+    </w:rPr>
+  </w:style>
+  <w:style w:type="character" w:styleId="ListLabel112">
+    <w:name w:val="ListLabel 112"/>
+    <w:qFormat/>
+    <w:rPr>
+      <w:color w:val="1155CC"/>
+      <w:u w:val="single"/>
     </w:rPr>
   </w:style>
   <w:style w:type="paragraph" w:styleId="Ttulo">
@@ -7989,7 +9099,7 @@
       <w:rFonts w:cs="Lohit Devanagari"/>
     </w:rPr>
   </w:style>
-  <w:style w:type="paragraph" w:styleId="Normal1" w:default="1">
+  <w:style w:type="paragraph" w:styleId="LOnormal" w:default="1">
     <w:name w:val="LO-normal"/>
     <w:qFormat/>
     <w:pPr>
@@ -8008,7 +9118,7 @@
   </w:style>
   <w:style w:type="paragraph" w:styleId="Titular">
     <w:name w:val="Title"/>
-    <w:basedOn w:val="Normal1"/>
+    <w:basedOn w:val="LOnormal"/>
     <w:next w:val="Normal"/>
     <w:qFormat/>
     <w:pPr>
@@ -8024,7 +9134,7 @@
   </w:style>
   <w:style w:type="paragraph" w:styleId="Subttulo">
     <w:name w:val="Subtitle"/>
-    <w:basedOn w:val="Normal1"/>
+    <w:basedOn w:val="LOnormal"/>
     <w:next w:val="Normal"/>
     <w:qFormat/>
     <w:pPr>

</xml_diff>